<commit_message>
add annontate 1 info
</commit_message>
<xml_diff>
--- a/Programming/Lab1/Лабораторная работа 1.docx
+++ b/Programming/Lab1/Лабораторная работа 1.docx
@@ -4613,108 +4613,108 @@
           <w:szCs w:val="28"/>
           <w:lang w:val="en-US"/>
         </w:rPr>
-        <w:t xml:space="preserve"> ходе проделанной работы я научился подключаться к серверу по ssh, изучил базовые команды для загрузки и редактирования файлов. Также я изучил базовый синтаксис java, научился создавать переменные и массивы разных типов, компилировать и запускать код в среде разработки. По итогам этой лабораторной работы я написал программу, производящую различные математические операции над данными, с помощью стандарной библиотеки Math, и печатающую итоговый результат в консоль с использованием форматированого вывода.</w:t>
-      </w:r>
-    </w:p>
-    <w:p>
-      <w:pPr>
-        <w:rPr>
-          <w:rFonts w:ascii="Times New Roman" w:hAnsi="Times New Roman" w:cs="Times New Roman"/>
-          <w:sz w:val="28"/>
-          <w:szCs w:val="28"/>
-        </w:rPr>
-      </w:pPr>
-    </w:p>
-    <w:p>
-      <w:pPr>
-        <w:rPr>
-          <w:rFonts w:ascii="Times New Roman" w:hAnsi="Times New Roman" w:cs="Times New Roman"/>
-          <w:sz w:val="28"/>
-          <w:szCs w:val="28"/>
-        </w:rPr>
-      </w:pPr>
-    </w:p>
-    <w:p>
-      <w:pPr>
-        <w:rPr>
-          <w:rFonts w:ascii="Times New Roman" w:hAnsi="Times New Roman" w:cs="Times New Roman"/>
-          <w:sz w:val="28"/>
-          <w:szCs w:val="28"/>
-        </w:rPr>
-      </w:pPr>
-    </w:p>
-    <w:p>
-      <w:pPr>
-        <w:rPr>
-          <w:rFonts w:ascii="Times New Roman" w:hAnsi="Times New Roman" w:cs="Times New Roman"/>
-          <w:sz w:val="28"/>
-          <w:szCs w:val="28"/>
-        </w:rPr>
-      </w:pPr>
-    </w:p>
-    <w:p>
-      <w:pPr>
-        <w:rPr>
-          <w:rFonts w:ascii="Times New Roman" w:hAnsi="Times New Roman" w:cs="Times New Roman"/>
-          <w:sz w:val="28"/>
-          <w:szCs w:val="28"/>
-        </w:rPr>
-      </w:pPr>
-    </w:p>
-    <w:p>
-      <w:pPr>
-        <w:rPr>
-          <w:rFonts w:ascii="Times New Roman" w:hAnsi="Times New Roman" w:cs="Times New Roman"/>
-          <w:sz w:val="28"/>
-          <w:szCs w:val="28"/>
-        </w:rPr>
-      </w:pPr>
-    </w:p>
-    <w:p>
-      <w:pPr>
-        <w:rPr>
-          <w:rFonts w:ascii="Times New Roman" w:hAnsi="Times New Roman" w:cs="Times New Roman"/>
-          <w:sz w:val="28"/>
-          <w:szCs w:val="28"/>
-        </w:rPr>
-      </w:pPr>
-    </w:p>
-    <w:p>
-      <w:pPr>
-        <w:rPr>
-          <w:rFonts w:ascii="Times New Roman" w:hAnsi="Times New Roman" w:cs="Times New Roman"/>
-          <w:sz w:val="28"/>
-          <w:szCs w:val="28"/>
-        </w:rPr>
-      </w:pPr>
-    </w:p>
-    <w:p>
-      <w:pPr>
-        <w:rPr>
-          <w:rFonts w:ascii="Times New Roman" w:hAnsi="Times New Roman" w:cs="Times New Roman"/>
-          <w:sz w:val="28"/>
-          <w:szCs w:val="28"/>
-        </w:rPr>
-      </w:pPr>
-    </w:p>
-    <w:p>
-      <w:pPr>
-        <w:rPr>
-          <w:rFonts w:ascii="Times New Roman" w:hAnsi="Times New Roman" w:cs="Times New Roman"/>
-          <w:sz w:val="28"/>
-          <w:szCs w:val="28"/>
-        </w:rPr>
-      </w:pPr>
-    </w:p>
-    <w:p>
-      <w:pPr>
-        <w:spacing w:before="0" w:after="160"/>
-        <w:rPr>
-          <w:rFonts w:ascii="Times New Roman" w:hAnsi="Times New Roman" w:cs="Times New Roman"/>
-        </w:rPr>
-      </w:pPr>
+        <w:t xml:space="preserve"> ходе проделанной работы я научился подключаться к серверу по ssh, изучил базовые команды для загрузки и редактирования файлов. Также я изучил базовый синтаксис java, научился создавать переменные и массивы разных типов, компилировать и запускать код в среде разработки. По итогам этой лабораторной работы я написал программу, производящую различные математические операции над данными, с помощью стандарной библиотеки Math, и печатающую итоговый результат в консоль с использованием форматированого вывода, а также запустил её на сервере helios.</w:t>
+      </w:r>
       <w:bookmarkStart w:id="5" w:name="_GoBack"/>
       <w:bookmarkEnd w:id="5"/>
+    </w:p>
+    <w:p>
+      <w:pPr>
+        <w:rPr>
+          <w:rFonts w:ascii="Times New Roman" w:hAnsi="Times New Roman" w:cs="Times New Roman"/>
+          <w:sz w:val="28"/>
+          <w:szCs w:val="28"/>
+        </w:rPr>
+      </w:pPr>
+    </w:p>
+    <w:p>
+      <w:pPr>
+        <w:rPr>
+          <w:rFonts w:ascii="Times New Roman" w:hAnsi="Times New Roman" w:cs="Times New Roman"/>
+          <w:sz w:val="28"/>
+          <w:szCs w:val="28"/>
+        </w:rPr>
+      </w:pPr>
+    </w:p>
+    <w:p>
+      <w:pPr>
+        <w:rPr>
+          <w:rFonts w:ascii="Times New Roman" w:hAnsi="Times New Roman" w:cs="Times New Roman"/>
+          <w:sz w:val="28"/>
+          <w:szCs w:val="28"/>
+        </w:rPr>
+      </w:pPr>
+    </w:p>
+    <w:p>
+      <w:pPr>
+        <w:rPr>
+          <w:rFonts w:ascii="Times New Roman" w:hAnsi="Times New Roman" w:cs="Times New Roman"/>
+          <w:sz w:val="28"/>
+          <w:szCs w:val="28"/>
+        </w:rPr>
+      </w:pPr>
+    </w:p>
+    <w:p>
+      <w:pPr>
+        <w:rPr>
+          <w:rFonts w:ascii="Times New Roman" w:hAnsi="Times New Roman" w:cs="Times New Roman"/>
+          <w:sz w:val="28"/>
+          <w:szCs w:val="28"/>
+        </w:rPr>
+      </w:pPr>
+    </w:p>
+    <w:p>
+      <w:pPr>
+        <w:rPr>
+          <w:rFonts w:ascii="Times New Roman" w:hAnsi="Times New Roman" w:cs="Times New Roman"/>
+          <w:sz w:val="28"/>
+          <w:szCs w:val="28"/>
+        </w:rPr>
+      </w:pPr>
+    </w:p>
+    <w:p>
+      <w:pPr>
+        <w:rPr>
+          <w:rFonts w:ascii="Times New Roman" w:hAnsi="Times New Roman" w:cs="Times New Roman"/>
+          <w:sz w:val="28"/>
+          <w:szCs w:val="28"/>
+        </w:rPr>
+      </w:pPr>
+    </w:p>
+    <w:p>
+      <w:pPr>
+        <w:rPr>
+          <w:rFonts w:ascii="Times New Roman" w:hAnsi="Times New Roman" w:cs="Times New Roman"/>
+          <w:sz w:val="28"/>
+          <w:szCs w:val="28"/>
+        </w:rPr>
+      </w:pPr>
+    </w:p>
+    <w:p>
+      <w:pPr>
+        <w:rPr>
+          <w:rFonts w:ascii="Times New Roman" w:hAnsi="Times New Roman" w:cs="Times New Roman"/>
+          <w:sz w:val="28"/>
+          <w:szCs w:val="28"/>
+        </w:rPr>
+      </w:pPr>
+    </w:p>
+    <w:p>
+      <w:pPr>
+        <w:rPr>
+          <w:rFonts w:ascii="Times New Roman" w:hAnsi="Times New Roman" w:cs="Times New Roman"/>
+          <w:sz w:val="28"/>
+          <w:szCs w:val="28"/>
+        </w:rPr>
+      </w:pPr>
+    </w:p>
+    <w:p>
+      <w:pPr>
+        <w:spacing w:before="0" w:after="160"/>
+        <w:rPr>
+          <w:rFonts w:ascii="Times New Roman" w:hAnsi="Times New Roman" w:cs="Times New Roman"/>
+        </w:rPr>
+      </w:pPr>
     </w:p>
     <w:sectPr>
       <w:footerReference r:id="rId5" w:type="default"/>

</xml_diff>